<commit_message>
modify: revised the paper
</commit_message>
<xml_diff>
--- a/WPCN/paper03_temporary.docx
+++ b/WPCN/paper03_temporary.docx
@@ -27,55 +27,27 @@
         <w:rPr>
           <w:b/>
         </w:rPr>
-        <w:t>Hong-</w:t>
-      </w:r>
-      <w:proofErr w:type="spellStart"/>
+        <w:t xml:space="preserve">Hong-Sik </w:t>
+      </w:r>
+      <w:commentRangeStart w:id="0"/>
       <w:r>
         <w:rPr>
           <w:b/>
         </w:rPr>
-        <w:t>Sik</w:t>
-      </w:r>
-      <w:proofErr w:type="spellEnd"/>
+        <w:t>Kim</w:t>
+      </w:r>
+      <w:commentRangeEnd w:id="0"/>
+      <w:r>
+        <w:rPr>
+          <w:rStyle w:val="CommentReference"/>
+        </w:rPr>
+        <w:commentReference w:id="0"/>
+      </w:r>
       <w:r>
         <w:rPr>
           <w:b/>
         </w:rPr>
-        <w:t xml:space="preserve"> </w:t>
-      </w:r>
-      <w:commentRangeStart w:id="0"/>
-      <w:r>
-        <w:rPr>
-          <w:b/>
-        </w:rPr>
-        <w:t>Kim</w:t>
-      </w:r>
-      <w:commentRangeEnd w:id="0"/>
-      <w:r>
-        <w:rPr>
-          <w:rStyle w:val="CommentReference"/>
-        </w:rPr>
-        <w:commentReference w:id="0"/>
-      </w:r>
-      <w:r>
-        <w:rPr>
-          <w:b/>
-        </w:rPr>
-        <w:t xml:space="preserve">, </w:t>
-      </w:r>
-      <w:proofErr w:type="spellStart"/>
-      <w:r>
-        <w:rPr>
-          <w:b/>
-        </w:rPr>
-        <w:t>Hanyang</w:t>
-      </w:r>
-      <w:proofErr w:type="spellEnd"/>
-      <w:r>
-        <w:rPr>
-          <w:b/>
-        </w:rPr>
-        <w:t xml:space="preserve"> University, Department of Computer Software</w:t>
+        <w:t>, Hanyang University, Department of Computer Software</w:t>
       </w:r>
     </w:p>
     <w:p>
@@ -713,33 +685,11 @@
         </w:rPr>
         <w:t xml:space="preserve">, </w:t>
       </w:r>
-      <w:proofErr w:type="spellStart"/>
-      <w:r>
-        <w:rPr>
-          <w:szCs w:val="20"/>
-        </w:rPr>
-        <w:t>Suzhi</w:t>
-      </w:r>
-      <w:proofErr w:type="spellEnd"/>
-      <w:r>
-        <w:rPr>
-          <w:szCs w:val="20"/>
-        </w:rPr>
-        <w:t xml:space="preserve"> Bi and </w:t>
-      </w:r>
-      <w:proofErr w:type="spellStart"/>
-      <w:r>
-        <w:rPr>
-          <w:szCs w:val="20"/>
-        </w:rPr>
-        <w:t>Rui</w:t>
-      </w:r>
-      <w:proofErr w:type="spellEnd"/>
-      <w:r>
-        <w:rPr>
-          <w:szCs w:val="20"/>
-        </w:rPr>
-        <w:t xml:space="preserve"> Zhang researched about the placement optimization of Energy and Informatio</w:t>
+      <w:r>
+        <w:rPr>
+          <w:szCs w:val="20"/>
+        </w:rPr>
+        <w:t>Suzhi Bi and Rui Zhang researched about the placement optimization of Energy and Informatio</w:t>
       </w:r>
       <w:r>
         <w:rPr>
@@ -1264,14 +1214,7 @@
         <w:rPr>
           <w:szCs w:val="20"/>
         </w:rPr>
-        <w:t xml:space="preserve">we will call </w:t>
-      </w:r>
-      <w:proofErr w:type="gramStart"/>
-      <w:r>
-        <w:rPr>
-          <w:szCs w:val="20"/>
-        </w:rPr>
-        <w:t>this</w:t>
+        <w:t>we will call this</w:t>
       </w:r>
       <w:r>
         <w:rPr>
@@ -1279,7 +1222,6 @@
         </w:rPr>
         <w:t xml:space="preserve"> </w:t>
       </w:r>
-      <w:proofErr w:type="gramEnd"/>
       <m:oMath>
         <m:r>
           <w:rPr>
@@ -1386,16 +1328,8 @@
         <w:rPr>
           <w:szCs w:val="20"/>
         </w:rPr>
-        <w:t xml:space="preserve"> </w:t>
-      </w:r>
-      <w:proofErr w:type="gramStart"/>
-      <w:r>
-        <w:rPr>
-          <w:szCs w:val="20"/>
-        </w:rPr>
-        <w:t xml:space="preserve">of </w:t>
-      </w:r>
-      <w:proofErr w:type="gramEnd"/>
+        <w:t xml:space="preserve"> of </w:t>
+      </w:r>
       <m:oMath>
         <m:r>
           <w:rPr>
@@ -1445,16 +1379,8 @@
         <w:rPr>
           <w:szCs w:val="20"/>
         </w:rPr>
-        <w:t xml:space="preserve">. From now on, we will call </w:t>
-      </w:r>
-      <w:proofErr w:type="gramStart"/>
-      <w:r>
-        <w:rPr>
-          <w:szCs w:val="20"/>
-        </w:rPr>
-        <w:t xml:space="preserve">this </w:t>
-      </w:r>
-      <w:proofErr w:type="gramEnd"/>
+        <w:t xml:space="preserve">. From now on, we will call this </w:t>
+      </w:r>
       <m:oMath>
         <m:r>
           <w:rPr>
@@ -1548,16 +1474,8 @@
         <w:rPr>
           <w:szCs w:val="20"/>
         </w:rPr>
-        <w:t xml:space="preserve"> throughput value </w:t>
-      </w:r>
-      <w:proofErr w:type="gramStart"/>
-      <w:r>
-        <w:rPr>
-          <w:szCs w:val="20"/>
-        </w:rPr>
-        <w:t xml:space="preserve">in </w:t>
-      </w:r>
-      <w:proofErr w:type="gramEnd"/>
+        <w:t xml:space="preserve"> throughput value in </w:t>
+      </w:r>
       <m:oMath>
         <m:r>
           <w:rPr>
@@ -1638,16 +1556,8 @@
         <w:rPr>
           <w:szCs w:val="20"/>
         </w:rPr>
-        <w:t xml:space="preserve">e will call </w:t>
-      </w:r>
-      <w:proofErr w:type="gramStart"/>
-      <w:r>
-        <w:rPr>
-          <w:szCs w:val="20"/>
-        </w:rPr>
-        <w:t xml:space="preserve">this </w:t>
-      </w:r>
-      <w:proofErr w:type="gramEnd"/>
+        <w:t xml:space="preserve">e will call this </w:t>
+      </w:r>
       <m:oMath>
         <m:r>
           <w:rPr>
@@ -2227,19 +2137,11 @@
         </w:rPr>
         <w:t xml:space="preserve"> </w:t>
       </w:r>
-      <w:proofErr w:type="gramStart"/>
-      <w:r>
-        <w:rPr>
-          <w:szCs w:val="20"/>
-        </w:rPr>
-        <w:t>getThrput</w:t>
-      </w:r>
-      <w:proofErr w:type="gramEnd"/>
-      <w:r>
-        <w:rPr>
-          <w:szCs w:val="20"/>
-        </w:rPr>
-        <w:t xml:space="preserve"> function finds optimal time allocation given </w:t>
+      <w:r>
+        <w:rPr>
+          <w:szCs w:val="20"/>
+        </w:rPr>
+        <w:t xml:space="preserve">getThrput function finds optimal time allocation given </w:t>
       </w:r>
       <m:oMath>
         <m:r>
@@ -3577,16 +3479,8 @@
         <w:rPr>
           <w:szCs w:val="20"/>
         </w:rPr>
-        <w:t xml:space="preserve"> based </w:t>
-      </w:r>
-      <w:proofErr w:type="gramStart"/>
-      <w:r>
-        <w:rPr>
-          <w:szCs w:val="20"/>
-        </w:rPr>
-        <w:t xml:space="preserve">on </w:t>
-      </w:r>
-      <w:proofErr w:type="gramEnd"/>
+        <w:t xml:space="preserve"> based on </w:t>
+      </w:r>
       <m:oMath>
         <m:r>
           <w:rPr>
@@ -3928,21 +3822,7 @@
         <w:rPr>
           <w:szCs w:val="20"/>
         </w:rPr>
-        <w:t xml:space="preserve">The input data is </w:t>
-      </w:r>
-      <w:proofErr w:type="gramStart"/>
-      <w:r>
-        <w:rPr>
-          <w:szCs w:val="20"/>
-        </w:rPr>
-        <w:t>an</w:t>
-      </w:r>
-      <w:proofErr w:type="gramEnd"/>
-      <w:r>
-        <w:rPr>
-          <w:szCs w:val="20"/>
-        </w:rPr>
-        <w:t xml:space="preserve"> </w:t>
+        <w:t xml:space="preserve">The input data is an </w:t>
       </w:r>
       <m:oMath>
         <m:r>
@@ -4266,21 +4146,7 @@
         <w:rPr>
           <w:szCs w:val="20"/>
         </w:rPr>
-        <w:t xml:space="preserve">output data is </w:t>
-      </w:r>
-      <w:proofErr w:type="gramStart"/>
-      <w:r>
-        <w:rPr>
-          <w:szCs w:val="20"/>
-        </w:rPr>
-        <w:t>an</w:t>
-      </w:r>
-      <w:proofErr w:type="gramEnd"/>
-      <w:r>
-        <w:rPr>
-          <w:szCs w:val="20"/>
-        </w:rPr>
-        <w:t xml:space="preserve"> </w:t>
+        <w:t xml:space="preserve">output data is an </w:t>
       </w:r>
       <m:oMath>
         <m:r>
@@ -4371,7 +4237,6 @@
         </w:rPr>
         <w:t xml:space="preserve"> </w:t>
       </w:r>
-      <w:proofErr w:type="gramStart"/>
       <w:r>
         <w:rPr>
           <w:szCs w:val="20"/>
@@ -4384,7 +4249,6 @@
         </w:rPr>
         <w:t xml:space="preserve"> </w:t>
       </w:r>
-      <w:proofErr w:type="gramEnd"/>
       <m:oMath>
         <m:r>
           <w:rPr>
@@ -5358,16 +5222,8 @@
         <w:rPr>
           <w:szCs w:val="20"/>
         </w:rPr>
-        <w:t xml:space="preserve"> created based </w:t>
-      </w:r>
-      <w:proofErr w:type="gramStart"/>
-      <w:r>
-        <w:rPr>
-          <w:szCs w:val="20"/>
-        </w:rPr>
-        <w:t xml:space="preserve">on </w:t>
-      </w:r>
-      <w:proofErr w:type="gramEnd"/>
+        <w:t xml:space="preserve"> created based on </w:t>
+      </w:r>
       <m:oMath>
         <m:r>
           <w:rPr>
@@ -5571,21 +5427,7 @@
         <w:rPr>
           <w:szCs w:val="20"/>
         </w:rPr>
-        <w:t xml:space="preserve"> </w:t>
-      </w:r>
-      <w:proofErr w:type="gramStart"/>
-      <w:r>
-        <w:rPr>
-          <w:szCs w:val="20"/>
-        </w:rPr>
-        <w:t>and</w:t>
-      </w:r>
-      <w:proofErr w:type="gramEnd"/>
-      <w:r>
-        <w:rPr>
-          <w:szCs w:val="20"/>
-        </w:rPr>
-        <w:t xml:space="preserve"> get output maps corresponding to </w:t>
+        <w:t xml:space="preserve"> and get output maps corresponding to </w:t>
       </w:r>
       <m:oMath>
         <m:r>
@@ -6540,16 +6382,8 @@
         <w:rPr>
           <w:szCs w:val="20"/>
         </w:rPr>
-        <w:t xml:space="preserve"> the maximum </w:t>
-      </w:r>
-      <w:proofErr w:type="gramStart"/>
-      <w:r>
-        <w:rPr>
-          <w:szCs w:val="20"/>
-        </w:rPr>
-        <w:t xml:space="preserve">value </w:t>
-      </w:r>
-      <w:proofErr w:type="gramEnd"/>
+        <w:t xml:space="preserve"> the maximum value </w:t>
+      </w:r>
       <m:oMath>
         <m:sSubSup>
           <m:sSubSupPr>
@@ -8515,17 +8349,8 @@
           <w:rFonts w:hint="eastAsia"/>
           <w:szCs w:val="20"/>
         </w:rPr>
-        <w:t xml:space="preserve"> is greater </w:t>
-      </w:r>
-      <w:proofErr w:type="gramStart"/>
-      <w:r>
-        <w:rPr>
-          <w:rFonts w:hint="eastAsia"/>
-          <w:szCs w:val="20"/>
-        </w:rPr>
-        <w:t xml:space="preserve">than </w:t>
-      </w:r>
-      <w:proofErr w:type="gramEnd"/>
+        <w:t xml:space="preserve"> is greater than </w:t>
+      </w:r>
       <m:oMath>
         <m:sSubSup>
           <m:sSubSupPr>
@@ -8797,17 +8622,8 @@
           <w:rFonts w:hint="eastAsia"/>
           <w:szCs w:val="20"/>
         </w:rPr>
-        <w:t xml:space="preserve"> is greater </w:t>
-      </w:r>
-      <w:proofErr w:type="gramStart"/>
-      <w:r>
-        <w:rPr>
-          <w:rFonts w:hint="eastAsia"/>
-          <w:szCs w:val="20"/>
-        </w:rPr>
-        <w:t xml:space="preserve">than </w:t>
-      </w:r>
-      <w:proofErr w:type="gramEnd"/>
+        <w:t xml:space="preserve"> is greater than </w:t>
+      </w:r>
       <m:oMath>
         <m:sSubSup>
           <m:sSubSupPr>
@@ -10871,16 +10687,8 @@
         <w:rPr>
           <w:szCs w:val="20"/>
         </w:rPr>
-        <w:t xml:space="preserve">throughput </w:t>
-      </w:r>
-      <w:proofErr w:type="gramStart"/>
-      <w:r>
-        <w:rPr>
-          <w:szCs w:val="20"/>
-        </w:rPr>
-        <w:t xml:space="preserve">value </w:t>
-      </w:r>
-      <w:proofErr w:type="gramEnd"/>
+        <w:t xml:space="preserve">throughput value </w:t>
+      </w:r>
       <m:oMath>
         <m:sSub>
           <m:sSubPr>
@@ -12170,23 +11978,7 @@
           <w:rFonts w:hint="eastAsia"/>
           <w:szCs w:val="20"/>
         </w:rPr>
-        <w:t xml:space="preserve"> </w:t>
-      </w:r>
-      <w:proofErr w:type="gramStart"/>
-      <w:r>
-        <w:rPr>
-          <w:rFonts w:hint="eastAsia"/>
-          <w:szCs w:val="20"/>
-        </w:rPr>
-        <w:t>means</w:t>
-      </w:r>
-      <w:proofErr w:type="gramEnd"/>
-      <w:r>
-        <w:rPr>
-          <w:rFonts w:hint="eastAsia"/>
-          <w:szCs w:val="20"/>
-        </w:rPr>
-        <w:t xml:space="preserve"> </w:t>
+        <w:t xml:space="preserve"> means </w:t>
       </w:r>
       <w:r>
         <w:rPr>
@@ -12578,17 +12370,8 @@
           <w:rFonts w:hint="eastAsia"/>
           <w:szCs w:val="20"/>
         </w:rPr>
-        <w:t xml:space="preserve"> </w:t>
-      </w:r>
-      <w:proofErr w:type="gramStart"/>
-      <w:r>
-        <w:rPr>
-          <w:rFonts w:hint="eastAsia"/>
-          <w:szCs w:val="20"/>
-        </w:rPr>
-        <w:t xml:space="preserve">and </w:t>
-      </w:r>
-      <w:proofErr w:type="gramEnd"/>
+        <w:t xml:space="preserve"> and </w:t>
+      </w:r>
       <m:oMath>
         <m:r>
           <w:rPr>
@@ -12860,23 +12643,7 @@
           <w:rFonts w:hint="eastAsia"/>
           <w:szCs w:val="20"/>
         </w:rPr>
-        <w:t xml:space="preserve"> </w:t>
-      </w:r>
-      <w:proofErr w:type="gramStart"/>
-      <w:r>
-        <w:rPr>
-          <w:rFonts w:hint="eastAsia"/>
-          <w:szCs w:val="20"/>
-        </w:rPr>
-        <w:t>can</w:t>
-      </w:r>
-      <w:proofErr w:type="gramEnd"/>
-      <w:r>
-        <w:rPr>
-          <w:rFonts w:hint="eastAsia"/>
-          <w:szCs w:val="20"/>
-        </w:rPr>
-        <w:t xml:space="preserve"> be larger than 1.0 because </w:t>
+        <w:t xml:space="preserve"> can be larger than 1.0 because </w:t>
       </w:r>
       <m:oMath>
         <m:r>
@@ -13057,16 +12824,34 @@
         <w:rPr>
           <w:szCs w:val="20"/>
         </w:rPr>
+        <w:t xml:space="preserve"> NumPy</w:t>
+      </w:r>
+      <w:r>
+        <w:rPr>
+          <w:szCs w:val="20"/>
+        </w:rPr>
         <w:t xml:space="preserve"> </w:t>
       </w:r>
-      <w:proofErr w:type="spellStart"/>
-      <w:r>
-        <w:rPr>
-          <w:szCs w:val="20"/>
-        </w:rPr>
-        <w:t>NumPy</w:t>
-      </w:r>
-      <w:proofErr w:type="spellEnd"/>
+      <w:r>
+        <w:rPr>
+          <w:b/>
+          <w:szCs w:val="20"/>
+        </w:rPr>
+        <w:t>[5]</w:t>
+      </w:r>
+      <w:r>
+        <w:rPr>
+          <w:szCs w:val="20"/>
+        </w:rPr>
+        <w:t xml:space="preserve">, Tensorflow </w:t>
+      </w:r>
+      <w:r>
+        <w:rPr>
+          <w:b/>
+          <w:szCs w:val="20"/>
+        </w:rPr>
+        <w:t>[6]</w:t>
+      </w:r>
       <w:r>
         <w:rPr>
           <w:szCs w:val="20"/>
@@ -13075,58 +12860,10 @@
       </w:r>
       <w:r>
         <w:rPr>
-          <w:b/>
-          <w:szCs w:val="20"/>
-        </w:rPr>
-        <w:t>[5]</w:t>
-      </w:r>
-      <w:r>
-        <w:rPr>
-          <w:szCs w:val="20"/>
-        </w:rPr>
-        <w:t xml:space="preserve">, </w:t>
-      </w:r>
-      <w:proofErr w:type="spellStart"/>
-      <w:r>
-        <w:rPr>
-          <w:szCs w:val="20"/>
-        </w:rPr>
-        <w:t>Tensorflow</w:t>
-      </w:r>
-      <w:proofErr w:type="spellEnd"/>
-      <w:r>
-        <w:rPr>
-          <w:szCs w:val="20"/>
-        </w:rPr>
-        <w:t xml:space="preserve"> </w:t>
-      </w:r>
-      <w:r>
-        <w:rPr>
-          <w:b/>
-          <w:szCs w:val="20"/>
-        </w:rPr>
-        <w:t>[6]</w:t>
-      </w:r>
-      <w:r>
-        <w:rPr>
-          <w:szCs w:val="20"/>
-        </w:rPr>
-        <w:t xml:space="preserve"> </w:t>
-      </w:r>
-      <w:r>
-        <w:rPr>
-          <w:szCs w:val="20"/>
-        </w:rPr>
-        <w:t xml:space="preserve">and </w:t>
-      </w:r>
-      <w:proofErr w:type="spellStart"/>
-      <w:r>
-        <w:rPr>
-          <w:szCs w:val="20"/>
-        </w:rPr>
-        <w:t>Keras</w:t>
-      </w:r>
-      <w:proofErr w:type="spellEnd"/>
+          <w:szCs w:val="20"/>
+        </w:rPr>
+        <w:t>and Keras</w:t>
+      </w:r>
       <w:r>
         <w:rPr>
           <w:szCs w:val="20"/>
@@ -14709,13 +14446,42 @@
           <w:noProof/>
           <w:szCs w:val="20"/>
         </w:rPr>
-        <w:t xml:space="preserve">that common throughput is usually depending on the WDs in the outside of the environment, because it </w:t>
+        <w:t>that common throughput is</w:t>
       </w:r>
       <w:r>
         <w:rPr>
           <w:noProof/>
           <w:szCs w:val="20"/>
         </w:rPr>
+        <w:t xml:space="preserve"> usually depending on the WDs near</w:t>
+      </w:r>
+      <w:r>
+        <w:rPr>
+          <w:noProof/>
+          <w:szCs w:val="20"/>
+        </w:rPr>
+        <w:t xml:space="preserve"> the </w:t>
+      </w:r>
+      <w:r>
+        <w:rPr>
+          <w:rFonts w:hint="eastAsia"/>
+          <w:noProof/>
+          <w:szCs w:val="20"/>
+        </w:rPr>
+        <w:t xml:space="preserve">boundary </w:t>
+      </w:r>
+      <w:r>
+        <w:rPr>
+          <w:noProof/>
+          <w:szCs w:val="20"/>
+        </w:rPr>
+        <w:t xml:space="preserve">of the environment, because it </w:t>
+      </w:r>
+      <w:r>
+        <w:rPr>
+          <w:noProof/>
+          <w:szCs w:val="20"/>
+        </w:rPr>
         <w:t xml:space="preserve">enlarges </w:t>
       </w:r>
       <w:r>
@@ -14758,105 +14524,14 @@
           <w:noProof/>
           <w:szCs w:val="20"/>
         </w:rPr>
-        <w:t>of the WD in the outside</w:t>
+        <w:t>of the WD</w:t>
       </w:r>
       <w:r>
         <w:rPr>
           <w:noProof/>
           <w:szCs w:val="20"/>
         </w:rPr>
-        <w:t>,</w:t>
-      </w:r>
-      <w:r>
-        <w:rPr>
-          <w:noProof/>
-          <w:szCs w:val="20"/>
-        </w:rPr>
-        <w:t xml:space="preserve"> decreases for larger maps</w:t>
-      </w:r>
-      <w:r>
-        <w:rPr>
-          <w:noProof/>
-          <w:szCs w:val="20"/>
-        </w:rPr>
-        <w:t>.</w:t>
-      </w:r>
-      <w:r>
-        <w:rPr>
-          <w:noProof/>
-          <w:szCs w:val="20"/>
-        </w:rPr>
-        <w:t xml:space="preserve"> The reason for the latter</w:t>
-      </w:r>
-      <w:r>
-        <w:rPr>
-          <w:noProof/>
-          <w:szCs w:val="20"/>
-        </w:rPr>
-        <w:t xml:space="preserve"> is that </w:t>
-      </w:r>
-      <w:r>
-        <w:rPr>
-          <w:noProof/>
-          <w:szCs w:val="20"/>
-        </w:rPr>
-        <w:t>the location of WDs can be</w:t>
-      </w:r>
-      <w:r>
-        <w:rPr>
-          <w:noProof/>
-          <w:szCs w:val="20"/>
-        </w:rPr>
-        <w:t xml:space="preserve"> </w:t>
-      </w:r>
-      <w:r>
-        <w:rPr>
-          <w:noProof/>
-          <w:szCs w:val="20"/>
-        </w:rPr>
-        <w:t>‘</w:t>
-      </w:r>
-      <w:r>
-        <w:rPr>
-          <w:noProof/>
-          <w:szCs w:val="20"/>
-        </w:rPr>
-        <w:t>ske</w:t>
-      </w:r>
-      <w:r>
-        <w:rPr>
-          <w:noProof/>
-          <w:szCs w:val="20"/>
-        </w:rPr>
-        <w:t xml:space="preserve">wed’ </w:t>
-      </w:r>
-      <w:r>
-        <w:rPr>
-          <w:noProof/>
-          <w:szCs w:val="20"/>
-        </w:rPr>
-        <w:t>for smaller maps</w:t>
-      </w:r>
-      <w:r>
-        <w:rPr>
-          <w:noProof/>
-          <w:szCs w:val="20"/>
-        </w:rPr>
-        <w:t>,</w:t>
-      </w:r>
-      <w:r>
-        <w:rPr>
-          <w:noProof/>
-          <w:szCs w:val="20"/>
-        </w:rPr>
-        <w:t xml:space="preserve"> and the discriticity of location of them has more influence than larger maps</w:t>
-      </w:r>
-      <w:r>
-        <w:rPr>
-          <w:noProof/>
-          <w:szCs w:val="20"/>
-        </w:rPr>
-        <w:t>, so the methodology in the o</w:t>
+        <w:t>s</w:t>
       </w:r>
       <w:bookmarkStart w:id="1" w:name="_GoBack"/>
       <w:bookmarkEnd w:id="1"/>
@@ -14865,7 +14540,112 @@
           <w:noProof/>
           <w:szCs w:val="20"/>
         </w:rPr>
-        <w:t xml:space="preserve">riginal </w:t>
+        <w:t xml:space="preserve"> </w:t>
+      </w:r>
+      <w:r>
+        <w:rPr>
+          <w:noProof/>
+          <w:szCs w:val="20"/>
+        </w:rPr>
+        <w:t>near the boundary</w:t>
+      </w:r>
+      <w:r>
+        <w:rPr>
+          <w:noProof/>
+          <w:szCs w:val="20"/>
+        </w:rPr>
+        <w:t>,</w:t>
+      </w:r>
+      <w:r>
+        <w:rPr>
+          <w:noProof/>
+          <w:szCs w:val="20"/>
+        </w:rPr>
+        <w:t xml:space="preserve"> decreases for larger maps</w:t>
+      </w:r>
+      <w:r>
+        <w:rPr>
+          <w:noProof/>
+          <w:szCs w:val="20"/>
+        </w:rPr>
+        <w:t>.</w:t>
+      </w:r>
+      <w:r>
+        <w:rPr>
+          <w:noProof/>
+          <w:szCs w:val="20"/>
+        </w:rPr>
+        <w:t xml:space="preserve"> The reason for the latter</w:t>
+      </w:r>
+      <w:r>
+        <w:rPr>
+          <w:noProof/>
+          <w:szCs w:val="20"/>
+        </w:rPr>
+        <w:t xml:space="preserve"> is that </w:t>
+      </w:r>
+      <w:r>
+        <w:rPr>
+          <w:noProof/>
+          <w:szCs w:val="20"/>
+        </w:rPr>
+        <w:t>the location of WDs can be</w:t>
+      </w:r>
+      <w:r>
+        <w:rPr>
+          <w:noProof/>
+          <w:szCs w:val="20"/>
+        </w:rPr>
+        <w:t xml:space="preserve"> </w:t>
+      </w:r>
+      <w:r>
+        <w:rPr>
+          <w:noProof/>
+          <w:szCs w:val="20"/>
+        </w:rPr>
+        <w:t>‘</w:t>
+      </w:r>
+      <w:r>
+        <w:rPr>
+          <w:noProof/>
+          <w:szCs w:val="20"/>
+        </w:rPr>
+        <w:t>ske</w:t>
+      </w:r>
+      <w:r>
+        <w:rPr>
+          <w:noProof/>
+          <w:szCs w:val="20"/>
+        </w:rPr>
+        <w:t xml:space="preserve">wed’ </w:t>
+      </w:r>
+      <w:r>
+        <w:rPr>
+          <w:noProof/>
+          <w:szCs w:val="20"/>
+        </w:rPr>
+        <w:t>for smaller maps</w:t>
+      </w:r>
+      <w:r>
+        <w:rPr>
+          <w:noProof/>
+          <w:szCs w:val="20"/>
+        </w:rPr>
+        <w:t>,</w:t>
+      </w:r>
+      <w:r>
+        <w:rPr>
+          <w:noProof/>
+          <w:szCs w:val="20"/>
+        </w:rPr>
+        <w:t xml:space="preserve"> and the discriticity of location of them has more influence than larger maps</w:t>
+      </w:r>
+      <w:r>
+        <w:rPr>
+          <w:noProof/>
+          <w:szCs w:val="20"/>
+        </w:rPr>
+        <w:t xml:space="preserve">, so the methodology in the original </w:t>
       </w:r>
       <w:r>
         <w:rPr>
@@ -15187,21 +14967,8 @@
       <w:r>
         <w:t xml:space="preserve"> </w:t>
       </w:r>
-      <w:proofErr w:type="spellStart"/>
-      <w:r>
-        <w:t>Suzhi</w:t>
-      </w:r>
-      <w:proofErr w:type="spellEnd"/>
-      <w:r>
-        <w:t xml:space="preserve"> Bi, Yong Zeng, and </w:t>
-      </w:r>
-      <w:proofErr w:type="spellStart"/>
-      <w:r>
-        <w:t>Rui</w:t>
-      </w:r>
-      <w:proofErr w:type="spellEnd"/>
-      <w:r>
-        <w:t xml:space="preserve"> Zhang, “Wireless Powered Communication Networks: An Overview”, </w:t>
+      <w:r>
+        <w:t xml:space="preserve">Suzhi Bi, Yong Zeng, and Rui Zhang, “Wireless Powered Communication Networks: An Overview”, </w:t>
       </w:r>
       <w:r>
         <w:t xml:space="preserve">IEEE, available online at </w:t>
@@ -15225,21 +14992,8 @@
       <w:r>
         <w:t xml:space="preserve"> </w:t>
       </w:r>
-      <w:proofErr w:type="spellStart"/>
-      <w:r>
-        <w:t>Suzhi</w:t>
-      </w:r>
-      <w:proofErr w:type="spellEnd"/>
-      <w:r>
-        <w:t xml:space="preserve"> Bi, Member, IEEE, and </w:t>
-      </w:r>
-      <w:proofErr w:type="spellStart"/>
-      <w:r>
-        <w:t>Rui</w:t>
-      </w:r>
-      <w:proofErr w:type="spellEnd"/>
-      <w:r>
-        <w:t xml:space="preserve"> Zhang, “Placement Optimization of Energy and Information Access Points in Wireless Powered Communication Networks”, </w:t>
+      <w:r>
+        <w:t xml:space="preserve">Suzhi Bi, Member, IEEE, and Rui Zhang, “Placement Optimization of Energy and Information Access Points in Wireless Powered Communication Networks”, </w:t>
       </w:r>
       <w:r>
         <w:t>IEEE Transactions on wireless communications</w:t>
@@ -15256,31 +15010,7 @@
         <w:t>[3]</w:t>
       </w:r>
       <w:r>
-        <w:t xml:space="preserve"> </w:t>
-      </w:r>
-      <w:proofErr w:type="spellStart"/>
-      <w:r>
-        <w:t>Hyungsik</w:t>
-      </w:r>
-      <w:proofErr w:type="spellEnd"/>
-      <w:r>
-        <w:t xml:space="preserve"> </w:t>
-      </w:r>
-      <w:proofErr w:type="spellStart"/>
-      <w:r>
-        <w:t>Ju</w:t>
-      </w:r>
-      <w:proofErr w:type="spellEnd"/>
-      <w:r>
-        <w:t xml:space="preserve"> and </w:t>
-      </w:r>
-      <w:proofErr w:type="spellStart"/>
-      <w:r>
-        <w:t>Rui</w:t>
-      </w:r>
-      <w:proofErr w:type="spellEnd"/>
-      <w:r>
-        <w:t xml:space="preserve"> Zhang, “Throughput Maximization in Wireless Powered Communication Networks”, available online at </w:t>
+        <w:t xml:space="preserve"> Hyungsik Ju and Rui Zhang, “Throughput Maximization in Wireless Powered Communication Networks”, available online at </w:t>
       </w:r>
       <w:hyperlink r:id="rId20" w:history="1">
         <w:r>
@@ -15321,21 +15051,8 @@
         </w:rPr>
         <w:t xml:space="preserve"> </w:t>
       </w:r>
-      <w:proofErr w:type="spellStart"/>
-      <w:r>
-        <w:t>Diederik</w:t>
-      </w:r>
-      <w:proofErr w:type="spellEnd"/>
-      <w:r>
-        <w:t xml:space="preserve"> P. </w:t>
-      </w:r>
-      <w:proofErr w:type="spellStart"/>
-      <w:r>
-        <w:t>Kingma</w:t>
-      </w:r>
-      <w:proofErr w:type="spellEnd"/>
-      <w:r>
-        <w:t xml:space="preserve">, Jimmy Lei Ba, “ADAM: A METHOD FOR STOCHASTIC OPTIMIZATION”, </w:t>
+      <w:r>
+        <w:t xml:space="preserve">Diederik P. Kingma, Jimmy Lei Ba, “ADAM: A METHOD FOR STOCHASTIC OPTIMIZATION”, </w:t>
       </w:r>
       <w:r>
         <w:t>ICLR 2015</w:t>
@@ -15378,15 +15095,7 @@
         <w:t xml:space="preserve"> IEEE, “</w:t>
       </w:r>
       <w:r>
-        <w:t xml:space="preserve">The </w:t>
-      </w:r>
-      <w:proofErr w:type="spellStart"/>
-      <w:r>
-        <w:t>NumPy</w:t>
-      </w:r>
-      <w:proofErr w:type="spellEnd"/>
-      <w:r>
-        <w:t xml:space="preserve"> Array: A Structure for Efficient Numerical Computation”, Scientific Python, available online at </w:t>
+        <w:t xml:space="preserve">The NumPy Array: A Structure for Efficient Numerical Computation”, Scientific Python, available online at </w:t>
       </w:r>
       <w:hyperlink r:id="rId22" w:history="1">
         <w:r>
@@ -15415,37 +15124,8 @@
         </w:rPr>
         <w:t xml:space="preserve"> </w:t>
       </w:r>
-      <w:proofErr w:type="spellStart"/>
-      <w:r>
-        <w:t>Mart´ın</w:t>
-      </w:r>
-      <w:proofErr w:type="spellEnd"/>
-      <w:r>
-        <w:t xml:space="preserve"> </w:t>
-      </w:r>
-      <w:proofErr w:type="spellStart"/>
-      <w:r>
-        <w:t>Abadi</w:t>
-      </w:r>
-      <w:proofErr w:type="spellEnd"/>
-      <w:r>
-        <w:t xml:space="preserve">, Paul Barham, </w:t>
-      </w:r>
-      <w:proofErr w:type="spellStart"/>
-      <w:r>
-        <w:t>Jianmin</w:t>
-      </w:r>
-      <w:proofErr w:type="spellEnd"/>
-      <w:r>
-        <w:t xml:space="preserve"> Chen et al, “</w:t>
-      </w:r>
-      <w:proofErr w:type="spellStart"/>
-      <w:r>
-        <w:t>TensorFlow</w:t>
-      </w:r>
-      <w:proofErr w:type="spellEnd"/>
-      <w:r>
-        <w:t xml:space="preserve">: A system for large-scale machine learning”, Google Brain, available online at </w:t>
+      <w:r>
+        <w:t xml:space="preserve">Mart´ın Abadi, Paul Barham, Jianmin Chen et al, “TensorFlow: A system for large-scale machine learning”, Google Brain, available online at </w:t>
       </w:r>
       <w:hyperlink r:id="rId23" w:history="1">
         <w:r>
@@ -16330,7 +16010,7 @@
 </file>
 
 <file path=customXml/itemProps1.xml><?xml version="1.0" encoding="utf-8"?>
-<ds:datastoreItem xmlns:ds="http://schemas.openxmlformats.org/officeDocument/2006/customXml" ds:itemID="{A499A8BF-68A7-4BA6-9A46-65CF8B0F1E9B}">
+<ds:datastoreItem xmlns:ds="http://schemas.openxmlformats.org/officeDocument/2006/customXml" ds:itemID="{46FE26BC-B91A-4248-8D13-8ED3C56FE863}">
   <ds:schemaRefs>
     <ds:schemaRef ds:uri="http://schemas.openxmlformats.org/officeDocument/2006/bibliography"/>
   </ds:schemaRefs>

</xml_diff>

<commit_message>
modify: FINAL REVISION OF PAPER FOR WPCN
</commit_message>
<xml_diff>
--- a/WPCN/paper03_temporary.docx
+++ b/WPCN/paper03_temporary.docx
@@ -27,7 +27,21 @@
         <w:rPr>
           <w:b/>
         </w:rPr>
-        <w:t xml:space="preserve">Hong-Sik </w:t>
+        <w:t>Hong-</w:t>
+      </w:r>
+      <w:proofErr w:type="spellStart"/>
+      <w:r>
+        <w:rPr>
+          <w:b/>
+        </w:rPr>
+        <w:t>Sik</w:t>
+      </w:r>
+      <w:proofErr w:type="spellEnd"/>
+      <w:r>
+        <w:rPr>
+          <w:b/>
+        </w:rPr>
+        <w:t xml:space="preserve"> </w:t>
       </w:r>
       <w:commentRangeStart w:id="0"/>
       <w:r>
@@ -47,7 +61,21 @@
         <w:rPr>
           <w:b/>
         </w:rPr>
-        <w:t>, Hanyang University, Department of Computer Software</w:t>
+        <w:t xml:space="preserve">, </w:t>
+      </w:r>
+      <w:proofErr w:type="spellStart"/>
+      <w:r>
+        <w:rPr>
+          <w:b/>
+        </w:rPr>
+        <w:t>Hanyang</w:t>
+      </w:r>
+      <w:proofErr w:type="spellEnd"/>
+      <w:r>
+        <w:rPr>
+          <w:b/>
+        </w:rPr>
+        <w:t xml:space="preserve"> University, Department of Computer Software</w:t>
       </w:r>
     </w:p>
     <w:p>
@@ -162,7 +190,7 @@
         <w:rPr>
           <w:szCs w:val="20"/>
         </w:rPr>
-        <w:t xml:space="preserve"> We proposed</w:t>
+        <w:t xml:space="preserve"> We propose</w:t>
       </w:r>
       <w:r>
         <w:rPr>
@@ -685,11 +713,33 @@
         </w:rPr>
         <w:t xml:space="preserve">, </w:t>
       </w:r>
-      <w:r>
-        <w:rPr>
-          <w:szCs w:val="20"/>
-        </w:rPr>
-        <w:t>Suzhi Bi and Rui Zhang researched about the placement optimization of Energy and Informatio</w:t>
+      <w:proofErr w:type="spellStart"/>
+      <w:r>
+        <w:rPr>
+          <w:szCs w:val="20"/>
+        </w:rPr>
+        <w:t>Suzhi</w:t>
+      </w:r>
+      <w:proofErr w:type="spellEnd"/>
+      <w:r>
+        <w:rPr>
+          <w:szCs w:val="20"/>
+        </w:rPr>
+        <w:t xml:space="preserve"> Bi and </w:t>
+      </w:r>
+      <w:proofErr w:type="spellStart"/>
+      <w:r>
+        <w:rPr>
+          <w:szCs w:val="20"/>
+        </w:rPr>
+        <w:t>Rui</w:t>
+      </w:r>
+      <w:proofErr w:type="spellEnd"/>
+      <w:r>
+        <w:rPr>
+          <w:szCs w:val="20"/>
+        </w:rPr>
+        <w:t xml:space="preserve"> Zhang researched about the placement optimization of Energy and Informatio</w:t>
       </w:r>
       <w:r>
         <w:rPr>
@@ -1214,7 +1264,14 @@
         <w:rPr>
           <w:szCs w:val="20"/>
         </w:rPr>
-        <w:t>we will call this</w:t>
+        <w:t xml:space="preserve">we will call </w:t>
+      </w:r>
+      <w:proofErr w:type="gramStart"/>
+      <w:r>
+        <w:rPr>
+          <w:szCs w:val="20"/>
+        </w:rPr>
+        <w:t>this</w:t>
       </w:r>
       <w:r>
         <w:rPr>
@@ -1222,6 +1279,7 @@
         </w:rPr>
         <w:t xml:space="preserve"> </w:t>
       </w:r>
+      <w:proofErr w:type="gramEnd"/>
       <m:oMath>
         <m:r>
           <w:rPr>
@@ -1328,8 +1386,16 @@
         <w:rPr>
           <w:szCs w:val="20"/>
         </w:rPr>
-        <w:t xml:space="preserve"> of </w:t>
-      </w:r>
+        <w:t xml:space="preserve"> </w:t>
+      </w:r>
+      <w:proofErr w:type="gramStart"/>
+      <w:r>
+        <w:rPr>
+          <w:szCs w:val="20"/>
+        </w:rPr>
+        <w:t xml:space="preserve">of </w:t>
+      </w:r>
+      <w:proofErr w:type="gramEnd"/>
       <m:oMath>
         <m:r>
           <w:rPr>
@@ -1379,8 +1445,16 @@
         <w:rPr>
           <w:szCs w:val="20"/>
         </w:rPr>
-        <w:t xml:space="preserve">. From now on, we will call this </w:t>
-      </w:r>
+        <w:t xml:space="preserve">. From now on, we will call </w:t>
+      </w:r>
+      <w:proofErr w:type="gramStart"/>
+      <w:r>
+        <w:rPr>
+          <w:szCs w:val="20"/>
+        </w:rPr>
+        <w:t xml:space="preserve">this </w:t>
+      </w:r>
+      <w:proofErr w:type="gramEnd"/>
       <m:oMath>
         <m:r>
           <w:rPr>
@@ -1474,8 +1548,16 @@
         <w:rPr>
           <w:szCs w:val="20"/>
         </w:rPr>
-        <w:t xml:space="preserve"> throughput value in </w:t>
-      </w:r>
+        <w:t xml:space="preserve"> throughput value </w:t>
+      </w:r>
+      <w:proofErr w:type="gramStart"/>
+      <w:r>
+        <w:rPr>
+          <w:szCs w:val="20"/>
+        </w:rPr>
+        <w:t xml:space="preserve">in </w:t>
+      </w:r>
+      <w:proofErr w:type="gramEnd"/>
       <m:oMath>
         <m:r>
           <w:rPr>
@@ -1556,8 +1638,16 @@
         <w:rPr>
           <w:szCs w:val="20"/>
         </w:rPr>
-        <w:t xml:space="preserve">e will call this </w:t>
-      </w:r>
+        <w:t xml:space="preserve">e will call </w:t>
+      </w:r>
+      <w:proofErr w:type="gramStart"/>
+      <w:r>
+        <w:rPr>
+          <w:szCs w:val="20"/>
+        </w:rPr>
+        <w:t xml:space="preserve">this </w:t>
+      </w:r>
+      <w:proofErr w:type="gramEnd"/>
       <m:oMath>
         <m:r>
           <w:rPr>
@@ -1721,7 +1811,43 @@
             <w:rFonts w:ascii="Cambria Math" w:hAnsi="Cambria Math"/>
             <w:szCs w:val="20"/>
           </w:rPr>
-          <m:t>(0≤i&lt;m)</m:t>
+          <m:t>(0≤i&lt;</m:t>
+        </m:r>
+        <m:sSub>
+          <m:sSubPr>
+            <m:ctrlPr>
+              <w:rPr>
+                <w:rFonts w:ascii="Cambria Math" w:hAnsi="Cambria Math"/>
+                <w:i/>
+                <w:szCs w:val="20"/>
+              </w:rPr>
+            </m:ctrlPr>
+          </m:sSubPr>
+          <m:e>
+            <m:r>
+              <w:rPr>
+                <w:rFonts w:ascii="Cambria Math" w:hAnsi="Cambria Math"/>
+                <w:szCs w:val="20"/>
+              </w:rPr>
+              <m:t>m</m:t>
+            </m:r>
+          </m:e>
+          <m:sub>
+            <m:r>
+              <w:rPr>
+                <w:rFonts w:ascii="Cambria Math" w:hAnsi="Cambria Math"/>
+                <w:szCs w:val="20"/>
+              </w:rPr>
+              <m:t>total</m:t>
+            </m:r>
+          </m:sub>
+        </m:sSub>
+        <m:r>
+          <w:rPr>
+            <w:rFonts w:ascii="Cambria Math" w:hAnsi="Cambria Math"/>
+            <w:szCs w:val="20"/>
+          </w:rPr>
+          <m:t>)</m:t>
         </m:r>
       </m:oMath>
       <w:r>
@@ -1737,13 +1863,35 @@
         <w:t xml:space="preserve"> where </w:t>
       </w:r>
       <m:oMath>
-        <m:r>
-          <w:rPr>
-            <w:rFonts w:ascii="Cambria Math" w:hAnsi="Cambria Math"/>
-            <w:szCs w:val="20"/>
-          </w:rPr>
-          <m:t>m</m:t>
-        </m:r>
+        <m:sSub>
+          <m:sSubPr>
+            <m:ctrlPr>
+              <w:rPr>
+                <w:rFonts w:ascii="Cambria Math" w:hAnsi="Cambria Math"/>
+                <w:i/>
+                <w:szCs w:val="20"/>
+              </w:rPr>
+            </m:ctrlPr>
+          </m:sSubPr>
+          <m:e>
+            <m:r>
+              <w:rPr>
+                <w:rFonts w:ascii="Cambria Math" w:hAnsi="Cambria Math"/>
+                <w:szCs w:val="20"/>
+              </w:rPr>
+              <m:t>m</m:t>
+            </m:r>
+          </m:e>
+          <m:sub>
+            <m:r>
+              <w:rPr>
+                <w:rFonts w:ascii="Cambria Math" w:hAnsi="Cambria Math"/>
+                <w:szCs w:val="20"/>
+              </w:rPr>
+              <m:t>total</m:t>
+            </m:r>
+          </m:sub>
+        </m:sSub>
       </m:oMath>
       <w:r>
         <w:rPr>
@@ -1886,7 +2034,43 @@
             <w:rFonts w:ascii="Cambria Math" w:hAnsi="Cambria Math"/>
             <w:szCs w:val="20"/>
           </w:rPr>
-          <m:t>(0≤i&lt;m)</m:t>
+          <m:t>(0≤i&lt;</m:t>
+        </m:r>
+        <m:sSub>
+          <m:sSubPr>
+            <m:ctrlPr>
+              <w:rPr>
+                <w:rFonts w:ascii="Cambria Math" w:hAnsi="Cambria Math"/>
+                <w:i/>
+                <w:szCs w:val="20"/>
+              </w:rPr>
+            </m:ctrlPr>
+          </m:sSubPr>
+          <m:e>
+            <m:r>
+              <w:rPr>
+                <w:rFonts w:ascii="Cambria Math" w:hAnsi="Cambria Math"/>
+                <w:szCs w:val="20"/>
+              </w:rPr>
+              <m:t>m</m:t>
+            </m:r>
+          </m:e>
+          <m:sub>
+            <m:r>
+              <w:rPr>
+                <w:rFonts w:ascii="Cambria Math" w:hAnsi="Cambria Math"/>
+                <w:szCs w:val="20"/>
+              </w:rPr>
+              <m:t>total</m:t>
+            </m:r>
+          </m:sub>
+        </m:sSub>
+        <m:r>
+          <w:rPr>
+            <w:rFonts w:ascii="Cambria Math" w:hAnsi="Cambria Math"/>
+            <w:szCs w:val="20"/>
+          </w:rPr>
+          <m:t>)</m:t>
         </m:r>
       </m:oMath>
       <w:r>
@@ -2137,11 +2321,19 @@
         </w:rPr>
         <w:t xml:space="preserve"> </w:t>
       </w:r>
-      <w:r>
-        <w:rPr>
-          <w:szCs w:val="20"/>
-        </w:rPr>
-        <w:t xml:space="preserve">getThrput function finds optimal time allocation given </w:t>
+      <w:proofErr w:type="gramStart"/>
+      <w:r>
+        <w:rPr>
+          <w:szCs w:val="20"/>
+        </w:rPr>
+        <w:t>getThrput</w:t>
+      </w:r>
+      <w:proofErr w:type="gramEnd"/>
+      <w:r>
+        <w:rPr>
+          <w:szCs w:val="20"/>
+        </w:rPr>
+        <w:t xml:space="preserve"> function finds optimal time allocation given </w:t>
       </w:r>
       <m:oMath>
         <m:r>
@@ -3479,8 +3671,16 @@
         <w:rPr>
           <w:szCs w:val="20"/>
         </w:rPr>
-        <w:t xml:space="preserve"> based on </w:t>
-      </w:r>
+        <w:t xml:space="preserve"> based </w:t>
+      </w:r>
+      <w:proofErr w:type="gramStart"/>
+      <w:r>
+        <w:rPr>
+          <w:szCs w:val="20"/>
+        </w:rPr>
+        <w:t xml:space="preserve">on </w:t>
+      </w:r>
+      <w:proofErr w:type="gramEnd"/>
       <m:oMath>
         <m:r>
           <w:rPr>
@@ -3822,7 +4022,21 @@
         <w:rPr>
           <w:szCs w:val="20"/>
         </w:rPr>
-        <w:t xml:space="preserve">The input data is an </w:t>
+        <w:t xml:space="preserve">The input data is </w:t>
+      </w:r>
+      <w:proofErr w:type="gramStart"/>
+      <w:r>
+        <w:rPr>
+          <w:szCs w:val="20"/>
+        </w:rPr>
+        <w:t>an</w:t>
+      </w:r>
+      <w:proofErr w:type="gramEnd"/>
+      <w:r>
+        <w:rPr>
+          <w:szCs w:val="20"/>
+        </w:rPr>
+        <w:t xml:space="preserve"> </w:t>
       </w:r>
       <m:oMath>
         <m:r>
@@ -4088,10 +4302,10 @@
         </w:rPr>
         <w:lastRenderedPageBreak/>
         <w:drawing>
-          <wp:inline distT="0" distB="0" distL="0" distR="0" wp14:anchorId="330F3F9C" wp14:editId="2E434A72">
-            <wp:extent cx="5092700" cy="2088187"/>
-            <wp:effectExtent l="0" t="0" r="0" b="7620"/>
-            <wp:docPr id="3" name="Picture 3"/>
+          <wp:inline distT="0" distB="0" distL="0" distR="0" wp14:anchorId="540F2AD2" wp14:editId="03514D76">
+            <wp:extent cx="4641850" cy="1828249"/>
+            <wp:effectExtent l="0" t="0" r="6350" b="635"/>
+            <wp:docPr id="2" name="Picture 2"/>
             <wp:cNvGraphicFramePr>
               <a:graphicFrameLocks xmlns:a="http://schemas.openxmlformats.org/drawingml/2006/main" noChangeAspect="1"/>
             </wp:cNvGraphicFramePr>
@@ -4103,13 +4317,7 @@
                     <pic:cNvPicPr/>
                   </pic:nvPicPr>
                   <pic:blipFill>
-                    <a:blip r:embed="rId11">
-                      <a:extLst>
-                        <a:ext uri="{28A0092B-C50C-407E-A947-70E740481C1C}">
-                          <a14:useLocalDpi xmlns:a14="http://schemas.microsoft.com/office/drawing/2010/main" val="0"/>
-                        </a:ext>
-                      </a:extLst>
-                    </a:blip>
+                    <a:blip r:embed="rId11"/>
                     <a:stretch>
                       <a:fillRect/>
                     </a:stretch>
@@ -4117,7 +4325,7 @@
                   <pic:spPr>
                     <a:xfrm>
                       <a:off x="0" y="0"/>
-                      <a:ext cx="5101222" cy="2091682"/>
+                      <a:ext cx="4663948" cy="1836952"/>
                     </a:xfrm>
                     <a:prstGeom prst="rect">
                       <a:avLst/>
@@ -4146,7 +4354,21 @@
         <w:rPr>
           <w:szCs w:val="20"/>
         </w:rPr>
-        <w:t xml:space="preserve">output data is an </w:t>
+        <w:t xml:space="preserve">output data is </w:t>
+      </w:r>
+      <w:proofErr w:type="gramStart"/>
+      <w:r>
+        <w:rPr>
+          <w:szCs w:val="20"/>
+        </w:rPr>
+        <w:t>an</w:t>
+      </w:r>
+      <w:proofErr w:type="gramEnd"/>
+      <w:r>
+        <w:rPr>
+          <w:szCs w:val="20"/>
+        </w:rPr>
+        <w:t xml:space="preserve"> </w:t>
       </w:r>
       <m:oMath>
         <m:r>
@@ -4205,8 +4427,283 @@
         <w:rPr>
           <w:szCs w:val="20"/>
         </w:rPr>
+        <w:t xml:space="preserve"> We define </w:t>
+      </w:r>
+      <m:oMath>
+        <m:sSubSup>
+          <m:sSubSupPr>
+            <m:ctrlPr>
+              <w:rPr>
+                <w:rFonts w:ascii="Cambria Math" w:hAnsi="Cambria Math"/>
+                <w:i/>
+                <w:szCs w:val="20"/>
+              </w:rPr>
+            </m:ctrlPr>
+          </m:sSubSupPr>
+          <m:e>
+            <m:r>
+              <w:rPr>
+                <w:rFonts w:ascii="Cambria Math" w:hAnsi="Cambria Math"/>
+                <w:szCs w:val="20"/>
+              </w:rPr>
+              <m:t>V</m:t>
+            </m:r>
+          </m:e>
+          <m:sub>
+            <m:r>
+              <w:rPr>
+                <w:rFonts w:ascii="Cambria Math" w:hAnsi="Cambria Math"/>
+                <w:szCs w:val="20"/>
+              </w:rPr>
+              <m:t>nm</m:t>
+            </m:r>
+          </m:sub>
+          <m:sup>
+            <m:r>
+              <w:rPr>
+                <w:rFonts w:ascii="Cambria Math" w:hAnsi="Cambria Math"/>
+                <w:szCs w:val="20"/>
+              </w:rPr>
+              <m:t>i</m:t>
+            </m:r>
+          </m:sup>
+        </m:sSubSup>
+        <m:r>
+          <w:rPr>
+            <w:rFonts w:ascii="Cambria Math" w:hAnsi="Cambria Math"/>
+            <w:szCs w:val="20"/>
+          </w:rPr>
+          <m:t xml:space="preserve"> (0≤i&lt;</m:t>
+        </m:r>
+        <m:sSub>
+          <m:sSubPr>
+            <m:ctrlPr>
+              <w:rPr>
+                <w:rFonts w:ascii="Cambria Math" w:hAnsi="Cambria Math"/>
+                <w:i/>
+                <w:szCs w:val="20"/>
+              </w:rPr>
+            </m:ctrlPr>
+          </m:sSubPr>
+          <m:e>
+            <m:r>
+              <w:rPr>
+                <w:rFonts w:ascii="Cambria Math" w:hAnsi="Cambria Math"/>
+                <w:szCs w:val="20"/>
+              </w:rPr>
+              <m:t>m</m:t>
+            </m:r>
+          </m:e>
+          <m:sub>
+            <m:r>
+              <w:rPr>
+                <w:rFonts w:ascii="Cambria Math" w:hAnsi="Cambria Math"/>
+                <w:szCs w:val="20"/>
+              </w:rPr>
+              <m:t>1</m:t>
+            </m:r>
+          </m:sub>
+        </m:sSub>
+        <m:r>
+          <w:rPr>
+            <w:rFonts w:ascii="Cambria Math" w:hAnsi="Cambria Math"/>
+            <w:szCs w:val="20"/>
+          </w:rPr>
+          <m:t>, 0≤n&lt;N, 0≤m&lt;M)</m:t>
+        </m:r>
+      </m:oMath>
+      <w:r>
+        <w:rPr>
+          <w:szCs w:val="20"/>
+        </w:rPr>
+        <w:t xml:space="preserve"> as the value </w:t>
+      </w:r>
+      <w:r>
+        <w:rPr>
+          <w:szCs w:val="20"/>
+        </w:rPr>
+        <w:t>on the block of</w:t>
+      </w:r>
+      <w:r>
+        <w:rPr>
+          <w:szCs w:val="20"/>
+        </w:rPr>
         <w:t xml:space="preserve"> </w:t>
       </w:r>
+      <w:bookmarkStart w:id="1" w:name="_GoBack"/>
+      <w:bookmarkEnd w:id="1"/>
+      <m:oMath>
+        <m:r>
+          <w:rPr>
+            <w:rFonts w:ascii="Cambria Math" w:hAnsi="Cambria Math"/>
+            <w:szCs w:val="20"/>
+          </w:rPr>
+          <m:t>n</m:t>
+        </m:r>
+      </m:oMath>
+      <w:r>
+        <w:rPr>
+          <w:szCs w:val="20"/>
+        </w:rPr>
+        <w:t xml:space="preserve">-th row and </w:t>
+      </w:r>
+      <m:oMath>
+        <m:r>
+          <w:rPr>
+            <w:rFonts w:ascii="Cambria Math" w:hAnsi="Cambria Math"/>
+            <w:szCs w:val="20"/>
+          </w:rPr>
+          <m:t>m</m:t>
+        </m:r>
+      </m:oMath>
+      <w:r>
+        <w:rPr>
+          <w:szCs w:val="20"/>
+        </w:rPr>
+        <w:t xml:space="preserve">-th column </w:t>
+      </w:r>
+      <w:r>
+        <w:rPr>
+          <w:szCs w:val="20"/>
+        </w:rPr>
+        <w:t xml:space="preserve">of </w:t>
+      </w:r>
+      <w:r>
+        <w:rPr>
+          <w:szCs w:val="20"/>
+        </w:rPr>
+        <w:t xml:space="preserve">the </w:t>
+      </w:r>
+      <w:r>
+        <w:rPr>
+          <w:szCs w:val="20"/>
+        </w:rPr>
+        <w:t xml:space="preserve">training output map corresponding to </w:t>
+      </w:r>
+      <m:oMath>
+        <m:r>
+          <w:rPr>
+            <w:rFonts w:ascii="Cambria Math" w:hAnsi="Cambria Math"/>
+            <w:szCs w:val="20"/>
+          </w:rPr>
+          <m:t>WDP</m:t>
+        </m:r>
+        <m:sSub>
+          <m:sSubPr>
+            <m:ctrlPr>
+              <w:rPr>
+                <w:rFonts w:ascii="Cambria Math" w:hAnsi="Cambria Math"/>
+                <w:i/>
+                <w:szCs w:val="20"/>
+              </w:rPr>
+            </m:ctrlPr>
+          </m:sSubPr>
+          <m:e>
+            <m:r>
+              <w:rPr>
+                <w:rFonts w:ascii="Cambria Math" w:hAnsi="Cambria Math"/>
+                <w:szCs w:val="20"/>
+              </w:rPr>
+              <m:t>M</m:t>
+            </m:r>
+          </m:e>
+          <m:sub>
+            <m:r>
+              <w:rPr>
+                <w:rFonts w:ascii="Cambria Math" w:hAnsi="Cambria Math"/>
+                <w:szCs w:val="20"/>
+              </w:rPr>
+              <m:t>i</m:t>
+            </m:r>
+          </m:sub>
+        </m:sSub>
+        <m:d>
+          <m:dPr>
+            <m:ctrlPr>
+              <w:rPr>
+                <w:rFonts w:ascii="Cambria Math" w:hAnsi="Cambria Math"/>
+                <w:i/>
+                <w:szCs w:val="20"/>
+              </w:rPr>
+            </m:ctrlPr>
+          </m:dPr>
+          <m:e>
+            <m:r>
+              <w:rPr>
+                <w:rFonts w:ascii="Cambria Math" w:hAnsi="Cambria Math"/>
+                <w:szCs w:val="20"/>
+              </w:rPr>
+              <m:t>N, M, K</m:t>
+            </m:r>
+          </m:e>
+        </m:d>
+        <m:r>
+          <m:rPr>
+            <m:sty m:val="p"/>
+          </m:rPr>
+          <w:rPr>
+            <w:rFonts w:ascii="Cambria Math" w:hAnsi="Cambria Math"/>
+            <w:szCs w:val="20"/>
+          </w:rPr>
+          <m:t xml:space="preserve"> </m:t>
+        </m:r>
+        <m:r>
+          <w:rPr>
+            <w:rFonts w:ascii="Cambria Math" w:hAnsi="Cambria Math"/>
+            <w:szCs w:val="20"/>
+          </w:rPr>
+          <m:t>(0≤i&lt;</m:t>
+        </m:r>
+        <m:sSub>
+          <m:sSubPr>
+            <m:ctrlPr>
+              <w:rPr>
+                <w:rFonts w:ascii="Cambria Math" w:hAnsi="Cambria Math"/>
+                <w:i/>
+                <w:szCs w:val="20"/>
+              </w:rPr>
+            </m:ctrlPr>
+          </m:sSubPr>
+          <m:e>
+            <m:r>
+              <w:rPr>
+                <w:rFonts w:ascii="Cambria Math" w:hAnsi="Cambria Math"/>
+                <w:szCs w:val="20"/>
+              </w:rPr>
+              <m:t>m</m:t>
+            </m:r>
+          </m:e>
+          <m:sub>
+            <m:r>
+              <w:rPr>
+                <w:rFonts w:ascii="Cambria Math" w:hAnsi="Cambria Math"/>
+                <w:szCs w:val="20"/>
+              </w:rPr>
+              <m:t>1</m:t>
+            </m:r>
+          </m:sub>
+        </m:sSub>
+        <m:r>
+          <w:rPr>
+            <w:rFonts w:ascii="Cambria Math" w:hAnsi="Cambria Math"/>
+            <w:szCs w:val="20"/>
+          </w:rPr>
+          <m:t>)</m:t>
+        </m:r>
+      </m:oMath>
+      <w:r>
+        <w:rPr>
+          <w:rFonts w:hint="eastAsia"/>
+          <w:szCs w:val="20"/>
+        </w:rPr>
+        <w:t>.</w:t>
+      </w:r>
+      <w:r>
+        <w:rPr>
+          <w:szCs w:val="20"/>
+        </w:rPr>
+        <w:t xml:space="preserve"> </w:t>
+      </w:r>
       <w:r>
         <w:rPr>
           <w:szCs w:val="20"/>
@@ -4217,7 +4714,111 @@
         <w:rPr>
           <w:szCs w:val="20"/>
         </w:rPr>
-        <w:t xml:space="preserve">find maximum throughput value for each </w:t>
+        <w:t>find maximum throughput value</w:t>
+      </w:r>
+      <w:r>
+        <w:rPr>
+          <w:szCs w:val="20"/>
+        </w:rPr>
+        <w:t xml:space="preserve"> </w:t>
+      </w:r>
+      <m:oMath>
+        <m:func>
+          <m:funcPr>
+            <m:ctrlPr>
+              <w:rPr>
+                <w:rFonts w:ascii="Cambria Math" w:hAnsi="Cambria Math"/>
+                <w:i/>
+                <w:szCs w:val="20"/>
+              </w:rPr>
+            </m:ctrlPr>
+          </m:funcPr>
+          <m:fName>
+            <m:r>
+              <m:rPr>
+                <m:sty m:val="p"/>
+              </m:rPr>
+              <w:rPr>
+                <w:rFonts w:ascii="Cambria Math" w:hAnsi="Cambria Math"/>
+                <w:szCs w:val="20"/>
+              </w:rPr>
+              <m:t>max</m:t>
+            </m:r>
+          </m:fName>
+          <m:e>
+            <m:d>
+              <m:dPr>
+                <m:ctrlPr>
+                  <w:rPr>
+                    <w:rFonts w:ascii="Cambria Math" w:hAnsi="Cambria Math"/>
+                    <w:i/>
+                    <w:szCs w:val="20"/>
+                  </w:rPr>
+                </m:ctrlPr>
+              </m:dPr>
+              <m:e>
+                <m:sSubSup>
+                  <m:sSubSupPr>
+                    <m:ctrlPr>
+                      <w:rPr>
+                        <w:rFonts w:ascii="Cambria Math" w:hAnsi="Cambria Math"/>
+                        <w:i/>
+                        <w:szCs w:val="20"/>
+                      </w:rPr>
+                    </m:ctrlPr>
+                  </m:sSubSupPr>
+                  <m:e>
+                    <m:r>
+                      <w:rPr>
+                        <w:rFonts w:ascii="Cambria Math" w:hAnsi="Cambria Math"/>
+                        <w:szCs w:val="20"/>
+                      </w:rPr>
+                      <m:t>V</m:t>
+                    </m:r>
+                  </m:e>
+                  <m:sub>
+                    <m:r>
+                      <w:rPr>
+                        <w:rFonts w:ascii="Cambria Math" w:hAnsi="Cambria Math"/>
+                        <w:szCs w:val="20"/>
+                      </w:rPr>
+                      <m:t>nm</m:t>
+                    </m:r>
+                  </m:sub>
+                  <m:sup>
+                    <m:r>
+                      <w:rPr>
+                        <w:rFonts w:ascii="Cambria Math" w:hAnsi="Cambria Math"/>
+                        <w:szCs w:val="20"/>
+                      </w:rPr>
+                      <m:t>i</m:t>
+                    </m:r>
+                  </m:sup>
+                </m:sSubSup>
+              </m:e>
+            </m:d>
+          </m:e>
+        </m:func>
+        <m:r>
+          <w:rPr>
+            <w:rFonts w:ascii="Cambria Math" w:hAnsi="Cambria Math"/>
+            <w:szCs w:val="20"/>
+          </w:rPr>
+          <m:t xml:space="preserve"> (</m:t>
+        </m:r>
+        <m:r>
+          <w:rPr>
+            <w:rFonts w:ascii="Cambria Math" w:hAnsi="Cambria Math"/>
+            <w:szCs w:val="20"/>
+          </w:rPr>
+          <m:t>0≤n&lt;N, 0≤m&lt;M)</m:t>
+        </m:r>
+      </m:oMath>
+      <w:r>
+        <w:rPr>
+          <w:szCs w:val="20"/>
+        </w:rPr>
+        <w:t xml:space="preserve"> for each </w:t>
       </w:r>
       <w:r>
         <w:rPr>
@@ -4237,6 +4838,7 @@
         </w:rPr>
         <w:t xml:space="preserve"> </w:t>
       </w:r>
+      <w:proofErr w:type="gramStart"/>
       <w:r>
         <w:rPr>
           <w:szCs w:val="20"/>
@@ -4249,6 +4851,7 @@
         </w:rPr>
         <w:t xml:space="preserve"> </w:t>
       </w:r>
+      <w:proofErr w:type="gramEnd"/>
       <m:oMath>
         <m:r>
           <w:rPr>
@@ -4399,63 +5002,92 @@
         <w:rPr>
           <w:szCs w:val="20"/>
         </w:rPr>
-        <w:t xml:space="preserve">, at the intersection of row </w:t>
+        <w:t xml:space="preserve"> </w:t>
+      </w:r>
+      <w:r>
+        <w:rPr>
+          <w:szCs w:val="20"/>
+        </w:rPr>
+        <w:t xml:space="preserve">by </w:t>
       </w:r>
       <m:oMath>
-        <m:r>
-          <w:rPr>
-            <w:rFonts w:ascii="Cambria Math" w:hAnsi="Cambria Math"/>
-            <w:szCs w:val="20"/>
-          </w:rPr>
-          <m:t>n</m:t>
-        </m:r>
+        <m:func>
+          <m:funcPr>
+            <m:ctrlPr>
+              <w:rPr>
+                <w:rFonts w:ascii="Cambria Math" w:hAnsi="Cambria Math"/>
+                <w:i/>
+                <w:szCs w:val="20"/>
+              </w:rPr>
+            </m:ctrlPr>
+          </m:funcPr>
+          <m:fName>
+            <m:r>
+              <m:rPr>
+                <m:sty m:val="p"/>
+              </m:rPr>
+              <w:rPr>
+                <w:rFonts w:ascii="Cambria Math" w:hAnsi="Cambria Math"/>
+                <w:szCs w:val="20"/>
+              </w:rPr>
+              <m:t>max</m:t>
+            </m:r>
+          </m:fName>
+          <m:e>
+            <m:d>
+              <m:dPr>
+                <m:ctrlPr>
+                  <w:rPr>
+                    <w:rFonts w:ascii="Cambria Math" w:hAnsi="Cambria Math"/>
+                    <w:i/>
+                    <w:szCs w:val="20"/>
+                  </w:rPr>
+                </m:ctrlPr>
+              </m:dPr>
+              <m:e>
+                <m:sSubSup>
+                  <m:sSubSupPr>
+                    <m:ctrlPr>
+                      <w:rPr>
+                        <w:rFonts w:ascii="Cambria Math" w:hAnsi="Cambria Math"/>
+                        <w:i/>
+                        <w:szCs w:val="20"/>
+                      </w:rPr>
+                    </m:ctrlPr>
+                  </m:sSubSupPr>
+                  <m:e>
+                    <m:r>
+                      <w:rPr>
+                        <w:rFonts w:ascii="Cambria Math" w:hAnsi="Cambria Math"/>
+                        <w:szCs w:val="20"/>
+                      </w:rPr>
+                      <m:t>V</m:t>
+                    </m:r>
+                  </m:e>
+                  <m:sub>
+                    <m:r>
+                      <w:rPr>
+                        <w:rFonts w:ascii="Cambria Math" w:hAnsi="Cambria Math"/>
+                        <w:szCs w:val="20"/>
+                      </w:rPr>
+                      <m:t>nm</m:t>
+                    </m:r>
+                  </m:sub>
+                  <m:sup>
+                    <m:r>
+                      <w:rPr>
+                        <w:rFonts w:ascii="Cambria Math" w:hAnsi="Cambria Math"/>
+                        <w:szCs w:val="20"/>
+                      </w:rPr>
+                      <m:t>i</m:t>
+                    </m:r>
+                  </m:sup>
+                </m:sSubSup>
+              </m:e>
+            </m:d>
+          </m:e>
+        </m:func>
       </m:oMath>
-      <w:r>
-        <w:rPr>
-          <w:szCs w:val="20"/>
-        </w:rPr>
-        <w:t xml:space="preserve"> and column </w:t>
-      </w:r>
-      <m:oMath>
-        <m:r>
-          <w:rPr>
-            <w:rFonts w:ascii="Cambria Math" w:hAnsi="Cambria Math"/>
-            <w:szCs w:val="20"/>
-          </w:rPr>
-          <m:t>m</m:t>
-        </m:r>
-      </m:oMath>
-      <w:r>
-        <w:rPr>
-          <w:rFonts w:hint="eastAsia"/>
-          <w:szCs w:val="20"/>
-        </w:rPr>
-        <w:t xml:space="preserve"> </w:t>
-      </w:r>
-      <w:r>
-        <w:rPr>
-          <w:szCs w:val="20"/>
-        </w:rPr>
-        <w:t>o</w:t>
-      </w:r>
-      <w:r>
-        <w:rPr>
-          <w:szCs w:val="20"/>
-        </w:rPr>
-        <w:t xml:space="preserve">n this map by the </w:t>
-      </w:r>
-      <w:r>
-        <w:rPr>
-          <w:szCs w:val="20"/>
-        </w:rPr>
-        <w:t xml:space="preserve">maximum </w:t>
-      </w:r>
-      <w:r>
-        <w:rPr>
-          <w:szCs w:val="20"/>
-        </w:rPr>
-        <w:t>value among these values</w:t>
-      </w:r>
       <w:r>
         <w:rPr>
           <w:szCs w:val="20"/>
@@ -4618,8 +5250,8 @@
                 </w:rPr>
                 <m:t>2</m:t>
               </m:r>
-              <m:sSub>
-                <m:sSubPr>
+              <m:sSubSup>
+                <m:sSubSupPr>
                   <m:ctrlPr>
                     <w:rPr>
                       <w:rFonts w:ascii="Cambria Math" w:hAnsi="Cambria Math"/>
@@ -4627,7 +5259,7 @@
                       <w:szCs w:val="20"/>
                     </w:rPr>
                   </m:ctrlPr>
-                </m:sSubPr>
+                </m:sSubSupPr>
                 <m:e>
                   <m:r>
                     <w:rPr>
@@ -4646,7 +5278,16 @@
                     <m:t>nm</m:t>
                   </m:r>
                 </m:sub>
-              </m:sSub>
+                <m:sup>
+                  <m:r>
+                    <w:rPr>
+                      <w:rFonts w:ascii="Cambria Math" w:hAnsi="Cambria Math"/>
+                      <w:szCs w:val="20"/>
+                    </w:rPr>
+                    <m:t>i</m:t>
+                  </m:r>
+                </m:sup>
+              </m:sSubSup>
               <m:r>
                 <w:rPr>
                   <w:rFonts w:ascii="Cambria Math" w:hAnsi="Cambria Math"/>
@@ -5222,15 +5863,23 @@
         <w:rPr>
           <w:szCs w:val="20"/>
         </w:rPr>
-        <w:t xml:space="preserve"> created based on </w:t>
-      </w:r>
+        <w:t xml:space="preserve"> created based </w:t>
+      </w:r>
+      <w:proofErr w:type="gramStart"/>
+      <w:r>
+        <w:rPr>
+          <w:szCs w:val="20"/>
+        </w:rPr>
+        <w:t xml:space="preserve">on </w:t>
+      </w:r>
+      <w:proofErr w:type="gramEnd"/>
       <m:oMath>
         <m:r>
           <w:rPr>
             <w:rFonts w:ascii="Cambria Math" w:hAnsi="Cambria Math"/>
             <w:szCs w:val="20"/>
           </w:rPr>
-          <m:t>DP</m:t>
+          <m:t>WDP</m:t>
         </m:r>
         <m:sSub>
           <m:sSubPr>
@@ -5427,7 +6076,21 @@
         <w:rPr>
           <w:szCs w:val="20"/>
         </w:rPr>
-        <w:t xml:space="preserve"> and get output maps corresponding to </w:t>
+        <w:t xml:space="preserve"> </w:t>
+      </w:r>
+      <w:proofErr w:type="gramStart"/>
+      <w:r>
+        <w:rPr>
+          <w:szCs w:val="20"/>
+        </w:rPr>
+        <w:t>and</w:t>
+      </w:r>
+      <w:proofErr w:type="gramEnd"/>
+      <w:r>
+        <w:rPr>
+          <w:szCs w:val="20"/>
+        </w:rPr>
+        <w:t xml:space="preserve"> get output maps corresponding to </w:t>
       </w:r>
       <m:oMath>
         <m:r>
@@ -6382,8 +7045,16 @@
         <w:rPr>
           <w:szCs w:val="20"/>
         </w:rPr>
-        <w:t xml:space="preserve"> the maximum value </w:t>
-      </w:r>
+        <w:t xml:space="preserve"> the maximum </w:t>
+      </w:r>
+      <w:proofErr w:type="gramStart"/>
+      <w:r>
+        <w:rPr>
+          <w:szCs w:val="20"/>
+        </w:rPr>
+        <w:t xml:space="preserve">value </w:t>
+      </w:r>
+      <w:proofErr w:type="gramEnd"/>
       <m:oMath>
         <m:sSubSup>
           <m:sSubSupPr>
@@ -8349,8 +9020,17 @@
           <w:rFonts w:hint="eastAsia"/>
           <w:szCs w:val="20"/>
         </w:rPr>
-        <w:t xml:space="preserve"> is greater than </w:t>
-      </w:r>
+        <w:t xml:space="preserve"> is greater </w:t>
+      </w:r>
+      <w:proofErr w:type="gramStart"/>
+      <w:r>
+        <w:rPr>
+          <w:rFonts w:hint="eastAsia"/>
+          <w:szCs w:val="20"/>
+        </w:rPr>
+        <w:t xml:space="preserve">than </w:t>
+      </w:r>
+      <w:proofErr w:type="gramEnd"/>
       <m:oMath>
         <m:sSubSup>
           <m:sSubSupPr>
@@ -8622,8 +9302,17 @@
           <w:rFonts w:hint="eastAsia"/>
           <w:szCs w:val="20"/>
         </w:rPr>
-        <w:t xml:space="preserve"> is greater than </w:t>
-      </w:r>
+        <w:t xml:space="preserve"> is greater </w:t>
+      </w:r>
+      <w:proofErr w:type="gramStart"/>
+      <w:r>
+        <w:rPr>
+          <w:rFonts w:hint="eastAsia"/>
+          <w:szCs w:val="20"/>
+        </w:rPr>
+        <w:t xml:space="preserve">than </w:t>
+      </w:r>
+      <w:proofErr w:type="gramEnd"/>
       <m:oMath>
         <m:sSubSup>
           <m:sSubSupPr>
@@ -8772,7 +9461,23 @@
           <w:rFonts w:hint="eastAsia"/>
           <w:szCs w:val="20"/>
         </w:rPr>
-        <w:t xml:space="preserve"> moves </w:t>
+        <w:t xml:space="preserve"> mo</w:t>
+      </w:r>
+      <w:proofErr w:type="spellStart"/>
+      <w:r>
+        <w:rPr>
+          <w:rFonts w:hint="eastAsia"/>
+          <w:szCs w:val="20"/>
+        </w:rPr>
+        <w:t>ves</w:t>
+      </w:r>
+      <w:proofErr w:type="spellEnd"/>
+      <w:r>
+        <w:rPr>
+          <w:rFonts w:hint="eastAsia"/>
+          <w:szCs w:val="20"/>
+        </w:rPr>
+        <w:t xml:space="preserve"> </w:t>
       </w:r>
       <w:r>
         <w:rPr>
@@ -9495,7 +10200,7 @@
             <w:rFonts w:ascii="Cambria Math" w:hAnsi="Cambria Math"/>
             <w:szCs w:val="20"/>
           </w:rPr>
-          <m:t>(</m:t>
+          <m:t xml:space="preserve"> (</m:t>
         </m:r>
         <m:sSub>
           <m:sSubPr>
@@ -9669,12 +10374,32 @@
             </m:r>
           </m:sub>
         </m:sSub>
+        <m:d>
+          <m:dPr>
+            <m:ctrlPr>
+              <w:rPr>
+                <w:rFonts w:ascii="Cambria Math" w:hAnsi="Cambria Math"/>
+                <w:i/>
+                <w:szCs w:val="20"/>
+              </w:rPr>
+            </m:ctrlPr>
+          </m:dPr>
+          <m:e>
+            <m:r>
+              <w:rPr>
+                <w:rFonts w:ascii="Cambria Math" w:hAnsi="Cambria Math"/>
+                <w:szCs w:val="20"/>
+              </w:rPr>
+              <m:t>N, M</m:t>
+            </m:r>
+          </m:e>
+        </m:d>
         <m:r>
           <w:rPr>
             <w:rFonts w:ascii="Cambria Math" w:hAnsi="Cambria Math"/>
             <w:szCs w:val="20"/>
           </w:rPr>
-          <m:t>(N, M)(</m:t>
+          <m:t>(</m:t>
         </m:r>
         <m:sSub>
           <m:sSubPr>
@@ -10675,20 +11400,16 @@
         <w:rPr>
           <w:szCs w:val="20"/>
         </w:rPr>
-        <w:t xml:space="preserve">throughput value with the maximum </w:t>
-      </w:r>
-      <w:r>
-        <w:rPr>
-          <w:szCs w:val="20"/>
-        </w:rPr>
-        <w:t xml:space="preserve">common </w:t>
-      </w:r>
-      <w:r>
-        <w:rPr>
-          <w:szCs w:val="20"/>
-        </w:rPr>
         <w:t xml:space="preserve">throughput value </w:t>
       </w:r>
+      <w:proofErr w:type="gramStart"/>
+      <w:r>
+        <w:rPr>
+          <w:szCs w:val="20"/>
+        </w:rPr>
+        <w:t xml:space="preserve">with </w:t>
+      </w:r>
+      <w:proofErr w:type="gramEnd"/>
       <m:oMath>
         <m:sSub>
           <m:sSubPr>
@@ -10879,7 +11600,52 @@
         <w:rPr>
           <w:szCs w:val="20"/>
         </w:rPr>
-        <w:t xml:space="preserve">, the value at the best throughput point of </w:t>
+        <w:t xml:space="preserve">, the maximum </w:t>
+      </w:r>
+      <w:r>
+        <w:rPr>
+          <w:szCs w:val="20"/>
+        </w:rPr>
+        <w:t>common throughput</w:t>
+      </w:r>
+      <w:r>
+        <w:rPr>
+          <w:szCs w:val="20"/>
+        </w:rPr>
+        <w:t xml:space="preserve"> value</w:t>
+      </w:r>
+      <w:r>
+        <w:rPr>
+          <w:szCs w:val="20"/>
+        </w:rPr>
+        <w:t xml:space="preserve"> among all points</w:t>
+      </w:r>
+      <w:r>
+        <w:rPr>
+          <w:szCs w:val="20"/>
+        </w:rPr>
+        <w:t xml:space="preserve"> </w:t>
+      </w:r>
+      <m:oMath>
+        <m:r>
+          <w:rPr>
+            <w:rFonts w:ascii="Cambria Math" w:hAnsi="Cambria Math"/>
+            <w:szCs w:val="20"/>
+          </w:rPr>
+          <m:t>(n, m)(0≤n&lt;N, 0≤m&lt;M, n and m are all integers)</m:t>
+        </m:r>
+      </m:oMath>
+      <w:r>
+        <w:rPr>
+          <w:szCs w:val="20"/>
+        </w:rPr>
+        <w:t xml:space="preserve"> in</w:t>
+      </w:r>
+      <w:r>
+        <w:rPr>
+          <w:szCs w:val="20"/>
+        </w:rPr>
+        <w:t xml:space="preserve"> </w:t>
       </w:r>
       <w:r>
         <w:rPr>
@@ -11978,7 +12744,23 @@
           <w:rFonts w:hint="eastAsia"/>
           <w:szCs w:val="20"/>
         </w:rPr>
-        <w:t xml:space="preserve"> means </w:t>
+        <w:t xml:space="preserve"> </w:t>
+      </w:r>
+      <w:proofErr w:type="gramStart"/>
+      <w:r>
+        <w:rPr>
+          <w:rFonts w:hint="eastAsia"/>
+          <w:szCs w:val="20"/>
+        </w:rPr>
+        <w:t>means</w:t>
+      </w:r>
+      <w:proofErr w:type="gramEnd"/>
+      <w:r>
+        <w:rPr>
+          <w:rFonts w:hint="eastAsia"/>
+          <w:szCs w:val="20"/>
+        </w:rPr>
+        <w:t xml:space="preserve"> </w:t>
       </w:r>
       <w:r>
         <w:rPr>
@@ -12370,8 +13152,17 @@
           <w:rFonts w:hint="eastAsia"/>
           <w:szCs w:val="20"/>
         </w:rPr>
-        <w:t xml:space="preserve"> and </w:t>
-      </w:r>
+        <w:t xml:space="preserve"> </w:t>
+      </w:r>
+      <w:proofErr w:type="gramStart"/>
+      <w:r>
+        <w:rPr>
+          <w:rFonts w:hint="eastAsia"/>
+          <w:szCs w:val="20"/>
+        </w:rPr>
+        <w:t xml:space="preserve">and </w:t>
+      </w:r>
+      <w:proofErr w:type="gramEnd"/>
       <m:oMath>
         <m:r>
           <w:rPr>
@@ -12643,7 +13434,23 @@
           <w:rFonts w:hint="eastAsia"/>
           <w:szCs w:val="20"/>
         </w:rPr>
-        <w:t xml:space="preserve"> can be larger than 1.0 because </w:t>
+        <w:t xml:space="preserve"> </w:t>
+      </w:r>
+      <w:proofErr w:type="gramStart"/>
+      <w:r>
+        <w:rPr>
+          <w:rFonts w:hint="eastAsia"/>
+          <w:szCs w:val="20"/>
+        </w:rPr>
+        <w:t>can</w:t>
+      </w:r>
+      <w:proofErr w:type="gramEnd"/>
+      <w:r>
+        <w:rPr>
+          <w:rFonts w:hint="eastAsia"/>
+          <w:szCs w:val="20"/>
+        </w:rPr>
+        <w:t xml:space="preserve"> be larger than 1.0 because </w:t>
       </w:r>
       <m:oMath>
         <m:r>
@@ -12824,14 +13631,22 @@
         <w:rPr>
           <w:szCs w:val="20"/>
         </w:rPr>
-        <w:t xml:space="preserve"> NumPy</w:t>
-      </w:r>
-      <w:r>
-        <w:rPr>
-          <w:szCs w:val="20"/>
-        </w:rPr>
         <w:t xml:space="preserve"> </w:t>
       </w:r>
+      <w:proofErr w:type="spellStart"/>
+      <w:r>
+        <w:rPr>
+          <w:szCs w:val="20"/>
+        </w:rPr>
+        <w:t>NumPy</w:t>
+      </w:r>
+      <w:proofErr w:type="spellEnd"/>
+      <w:r>
+        <w:rPr>
+          <w:szCs w:val="20"/>
+        </w:rPr>
+        <w:t xml:space="preserve"> </w:t>
+      </w:r>
       <w:r>
         <w:rPr>
           <w:b/>
@@ -12843,7 +13658,21 @@
         <w:rPr>
           <w:szCs w:val="20"/>
         </w:rPr>
-        <w:t xml:space="preserve">, Tensorflow </w:t>
+        <w:t xml:space="preserve">, </w:t>
+      </w:r>
+      <w:proofErr w:type="spellStart"/>
+      <w:r>
+        <w:rPr>
+          <w:szCs w:val="20"/>
+        </w:rPr>
+        <w:t>Tensorflow</w:t>
+      </w:r>
+      <w:proofErr w:type="spellEnd"/>
+      <w:r>
+        <w:rPr>
+          <w:szCs w:val="20"/>
+        </w:rPr>
+        <w:t xml:space="preserve"> </w:t>
       </w:r>
       <w:r>
         <w:rPr>
@@ -12862,8 +13691,16 @@
         <w:rPr>
           <w:szCs w:val="20"/>
         </w:rPr>
-        <w:t>and Keras</w:t>
-      </w:r>
+        <w:t xml:space="preserve">and </w:t>
+      </w:r>
+      <w:proofErr w:type="spellStart"/>
+      <w:r>
+        <w:rPr>
+          <w:szCs w:val="20"/>
+        </w:rPr>
+        <w:t>Keras</w:t>
+      </w:r>
+      <w:proofErr w:type="spellEnd"/>
       <w:r>
         <w:rPr>
           <w:szCs w:val="20"/>
@@ -14533,8 +15370,6 @@
         </w:rPr>
         <w:t>s</w:t>
       </w:r>
-      <w:bookmarkStart w:id="1" w:name="_GoBack"/>
-      <w:bookmarkEnd w:id="1"/>
       <w:r>
         <w:rPr>
           <w:noProof/>
@@ -14967,8 +15802,21 @@
       <w:r>
         <w:t xml:space="preserve"> </w:t>
       </w:r>
-      <w:r>
-        <w:t xml:space="preserve">Suzhi Bi, Yong Zeng, and Rui Zhang, “Wireless Powered Communication Networks: An Overview”, </w:t>
+      <w:proofErr w:type="spellStart"/>
+      <w:r>
+        <w:t>Suzhi</w:t>
+      </w:r>
+      <w:proofErr w:type="spellEnd"/>
+      <w:r>
+        <w:t xml:space="preserve"> Bi, Yong Zeng, and </w:t>
+      </w:r>
+      <w:proofErr w:type="spellStart"/>
+      <w:r>
+        <w:t>Rui</w:t>
+      </w:r>
+      <w:proofErr w:type="spellEnd"/>
+      <w:r>
+        <w:t xml:space="preserve"> Zhang, “Wireless Powered Communication Networks: An Overview”, </w:t>
       </w:r>
       <w:r>
         <w:t xml:space="preserve">IEEE, available online at </w:t>
@@ -14992,8 +15840,21 @@
       <w:r>
         <w:t xml:space="preserve"> </w:t>
       </w:r>
-      <w:r>
-        <w:t xml:space="preserve">Suzhi Bi, Member, IEEE, and Rui Zhang, “Placement Optimization of Energy and Information Access Points in Wireless Powered Communication Networks”, </w:t>
+      <w:proofErr w:type="spellStart"/>
+      <w:r>
+        <w:t>Suzhi</w:t>
+      </w:r>
+      <w:proofErr w:type="spellEnd"/>
+      <w:r>
+        <w:t xml:space="preserve"> Bi, Member, IEEE, and </w:t>
+      </w:r>
+      <w:proofErr w:type="spellStart"/>
+      <w:r>
+        <w:t>Rui</w:t>
+      </w:r>
+      <w:proofErr w:type="spellEnd"/>
+      <w:r>
+        <w:t xml:space="preserve"> Zhang, “Placement Optimization of Energy and Information Access Points in Wireless Powered Communication Networks”, </w:t>
       </w:r>
       <w:r>
         <w:t>IEEE Transactions on wireless communications</w:t>
@@ -15010,7 +15871,31 @@
         <w:t>[3]</w:t>
       </w:r>
       <w:r>
-        <w:t xml:space="preserve"> Hyungsik Ju and Rui Zhang, “Throughput Maximization in Wireless Powered Communication Networks”, available online at </w:t>
+        <w:t xml:space="preserve"> </w:t>
+      </w:r>
+      <w:proofErr w:type="spellStart"/>
+      <w:r>
+        <w:t>Hyungsik</w:t>
+      </w:r>
+      <w:proofErr w:type="spellEnd"/>
+      <w:r>
+        <w:t xml:space="preserve"> </w:t>
+      </w:r>
+      <w:proofErr w:type="spellStart"/>
+      <w:r>
+        <w:t>Ju</w:t>
+      </w:r>
+      <w:proofErr w:type="spellEnd"/>
+      <w:r>
+        <w:t xml:space="preserve"> and </w:t>
+      </w:r>
+      <w:proofErr w:type="spellStart"/>
+      <w:r>
+        <w:t>Rui</w:t>
+      </w:r>
+      <w:proofErr w:type="spellEnd"/>
+      <w:r>
+        <w:t xml:space="preserve"> Zhang, “Throughput Maximization in Wireless Powered Communication Networks”, available online at </w:t>
       </w:r>
       <w:hyperlink r:id="rId20" w:history="1">
         <w:r>
@@ -15051,8 +15936,21 @@
         </w:rPr>
         <w:t xml:space="preserve"> </w:t>
       </w:r>
-      <w:r>
-        <w:t xml:space="preserve">Diederik P. Kingma, Jimmy Lei Ba, “ADAM: A METHOD FOR STOCHASTIC OPTIMIZATION”, </w:t>
+      <w:proofErr w:type="spellStart"/>
+      <w:r>
+        <w:t>Diederik</w:t>
+      </w:r>
+      <w:proofErr w:type="spellEnd"/>
+      <w:r>
+        <w:t xml:space="preserve"> P. </w:t>
+      </w:r>
+      <w:proofErr w:type="spellStart"/>
+      <w:r>
+        <w:t>Kingma</w:t>
+      </w:r>
+      <w:proofErr w:type="spellEnd"/>
+      <w:r>
+        <w:t xml:space="preserve">, Jimmy Lei Ba, “ADAM: A METHOD FOR STOCHASTIC OPTIMIZATION”, </w:t>
       </w:r>
       <w:r>
         <w:t>ICLR 2015</w:t>
@@ -15095,7 +15993,15 @@
         <w:t xml:space="preserve"> IEEE, “</w:t>
       </w:r>
       <w:r>
-        <w:t xml:space="preserve">The NumPy Array: A Structure for Efficient Numerical Computation”, Scientific Python, available online at </w:t>
+        <w:t xml:space="preserve">The </w:t>
+      </w:r>
+      <w:proofErr w:type="spellStart"/>
+      <w:r>
+        <w:t>NumPy</w:t>
+      </w:r>
+      <w:proofErr w:type="spellEnd"/>
+      <w:r>
+        <w:t xml:space="preserve"> Array: A Structure for Efficient Numerical Computation”, Scientific Python, available online at </w:t>
       </w:r>
       <w:hyperlink r:id="rId22" w:history="1">
         <w:r>
@@ -15124,8 +16030,37 @@
         </w:rPr>
         <w:t xml:space="preserve"> </w:t>
       </w:r>
-      <w:r>
-        <w:t xml:space="preserve">Mart´ın Abadi, Paul Barham, Jianmin Chen et al, “TensorFlow: A system for large-scale machine learning”, Google Brain, available online at </w:t>
+      <w:proofErr w:type="spellStart"/>
+      <w:r>
+        <w:t>Mart´ın</w:t>
+      </w:r>
+      <w:proofErr w:type="spellEnd"/>
+      <w:r>
+        <w:t xml:space="preserve"> </w:t>
+      </w:r>
+      <w:proofErr w:type="spellStart"/>
+      <w:r>
+        <w:t>Abadi</w:t>
+      </w:r>
+      <w:proofErr w:type="spellEnd"/>
+      <w:r>
+        <w:t xml:space="preserve">, Paul Barham, </w:t>
+      </w:r>
+      <w:proofErr w:type="spellStart"/>
+      <w:r>
+        <w:t>Jianmin</w:t>
+      </w:r>
+      <w:proofErr w:type="spellEnd"/>
+      <w:r>
+        <w:t xml:space="preserve"> Chen et al, “</w:t>
+      </w:r>
+      <w:proofErr w:type="spellStart"/>
+      <w:r>
+        <w:t>TensorFlow</w:t>
+      </w:r>
+      <w:proofErr w:type="spellEnd"/>
+      <w:r>
+        <w:t xml:space="preserve">: A system for large-scale machine learning”, Google Brain, available online at </w:t>
       </w:r>
       <w:hyperlink r:id="rId23" w:history="1">
         <w:r>
@@ -16010,7 +16945,7 @@
 </file>
 
 <file path=customXml/itemProps1.xml><?xml version="1.0" encoding="utf-8"?>
-<ds:datastoreItem xmlns:ds="http://schemas.openxmlformats.org/officeDocument/2006/customXml" ds:itemID="{46FE26BC-B91A-4248-8D13-8ED3C56FE863}">
+<ds:datastoreItem xmlns:ds="http://schemas.openxmlformats.org/officeDocument/2006/customXml" ds:itemID="{7B7DFB5E-23E1-4269-A645-4338C8871DEA}">
   <ds:schemaRefs>
     <ds:schemaRef ds:uri="http://schemas.openxmlformats.org/officeDocument/2006/bibliography"/>
   </ds:schemaRefs>

</xml_diff>